<commit_message>
third edit, added graph
</commit_message>
<xml_diff>
--- a/Lab Assignment #2.pdf.docx
+++ b/Lab Assignment #2.pdf.docx
@@ -108,10 +108,7 @@
         <w:t>QUESTION 1:</w:t>
       </w:r>
       <w:r>
-        <w:t xml:space="preserve"> As in other vertebrates, individual zebrafish differ from one another along the shy–bold behavioral spectrum. In addition to other differences, bolder individuals tend to be more aggressive, whereas shy individuals</w:t>
-      </w:r>
-      <w:r>
-        <w:t xml:space="preserve"> tend to be less aggressive. </w:t>
+        <w:t xml:space="preserve"> As in other vertebrates, individual zebrafish differ from one another along the shy–bold behavioral spectrum. In addition to other differences, bolder individuals tend to be more aggressive, whereas shy individuals tend to be less aggressive. </w:t>
       </w:r>
       <w:hyperlink r:id="rId5">
         <w:r>
@@ -128,10 +125,7 @@
         </w:r>
       </w:hyperlink>
       <w:r>
-        <w:t>compared several behaviors associated with this syndrome between zebrafish t</w:t>
-      </w:r>
-      <w:r>
-        <w:t xml:space="preserve">hat had the </w:t>
+        <w:t xml:space="preserve">compared several behaviors associated with this syndrome between zebrafish that had the </w:t>
       </w:r>
       <w:proofErr w:type="spellStart"/>
       <w:r>
@@ -171,10 +165,7 @@
         <w:t>Fgfr1a</w:t>
       </w:r>
       <w:r>
-        <w:t xml:space="preserve"> gene (reduced fibroblast growth factor receptor 1a) and the “wild type” lacking the mutation. The data below are measurements of the amount of time, in seconds, that individual zebrafish with and without </w:t>
-      </w:r>
-      <w:r>
-        <w:t xml:space="preserve">this mutation spent in aggressive activity over 5 minutes when presented with a mirror image. Data available </w:t>
+        <w:t xml:space="preserve"> gene (reduced fibroblast growth factor receptor 1a) and the “wild type” lacking the mutation. The data below are measurements of the amount of time, in seconds, that individual zebrafish with and without this mutation spent in aggressive activity over 5 minutes when presented with a mirror image. Data available </w:t>
       </w:r>
       <w:hyperlink r:id="rId7">
         <w:r>
@@ -259,14 +250,7 @@
           <w:b/>
           <w:bCs/>
         </w:rPr>
-        <w:t>Draw a boxplot to compare the frequency distributions of aggr</w:t>
-      </w:r>
-      <w:r>
-        <w:rPr>
-          <w:b/>
-          <w:bCs/>
-        </w:rPr>
-        <w:t xml:space="preserve">ession score in the two groups of zebrafish. According to the box plot, which genotype has the higher aggression scores? </w:t>
+        <w:t xml:space="preserve">Draw a boxplot to compare the frequency distributions of aggression score in the two groups of zebrafish. According to the box plot, which genotype has the higher aggression scores? </w:t>
       </w:r>
     </w:p>
     <w:p>
@@ -509,13 +493,7 @@
         <w:rPr>
           <w:i/>
         </w:rPr>
-        <w:t>johnso</w:t>
-      </w:r>
-      <w:r>
-        <w:rPr>
-          <w:i/>
-        </w:rPr>
-        <w:t>nii</w:t>
+        <w:t>johnsonii</w:t>
       </w:r>
       <w:proofErr w:type="spellEnd"/>
       <w:r>
@@ -679,14 +657,7 @@
           <w:b/>
           <w:bCs/>
         </w:rPr>
-        <w:t>What is the standard error of this estimate of th</w:t>
-      </w:r>
-      <w:r>
-        <w:rPr>
-          <w:b/>
-          <w:bCs/>
-        </w:rPr>
-        <w:t xml:space="preserve">e mean? </w:t>
+        <w:t xml:space="preserve">What is the standard error of this estimate of the mean? </w:t>
       </w:r>
     </w:p>
     <w:p>
@@ -712,9 +683,76 @@
           <w:numId w:val="2"/>
         </w:numPr>
         <w:ind w:right="0" w:hanging="360"/>
-      </w:pPr>
-      <w:r>
+        <w:rPr>
+          <w:b/>
+          <w:bCs/>
+        </w:rPr>
+      </w:pPr>
+      <w:r>
+        <w:rPr>
+          <w:b/>
+          <w:bCs/>
+        </w:rPr>
         <w:t xml:space="preserve">Redraw the figure using the most appropriate method discussed in this chapter. What type of graph did you use? Give an approximate 95% confidence interval of the mean. Provide lower and upper limits. </w:t>
+      </w:r>
+    </w:p>
+    <w:p>
+      <w:pPr>
+        <w:ind w:left="705" w:right="0" w:firstLine="0"/>
+        <w:jc w:val="center"/>
+      </w:pPr>
+      <w:r>
+        <w:rPr>
+          <w:noProof/>
+        </w:rPr>
+        <w:drawing>
+          <wp:inline distT="0" distB="0" distL="0" distR="0" wp14:anchorId="1C6ED5BA" wp14:editId="3BAB27BA">
+            <wp:extent cx="3978275" cy="2583909"/>
+            <wp:effectExtent l="0" t="0" r="3175" b="6985"/>
+            <wp:docPr id="2" name="Picture 2"/>
+            <wp:cNvGraphicFramePr>
+              <a:graphicFrameLocks xmlns:a="http://schemas.openxmlformats.org/drawingml/2006/main" noChangeAspect="1"/>
+            </wp:cNvGraphicFramePr>
+            <a:graphic xmlns:a="http://schemas.openxmlformats.org/drawingml/2006/main">
+              <a:graphicData uri="http://schemas.openxmlformats.org/drawingml/2006/picture">
+                <pic:pic xmlns:pic="http://schemas.openxmlformats.org/drawingml/2006/picture">
+                  <pic:nvPicPr>
+                    <pic:cNvPr id="0" name="Picture 1"/>
+                    <pic:cNvPicPr>
+                      <a:picLocks noChangeAspect="1" noChangeArrowheads="1"/>
+                    </pic:cNvPicPr>
+                  </pic:nvPicPr>
+                  <pic:blipFill>
+                    <a:blip r:embed="rId18">
+                      <a:extLst>
+                        <a:ext uri="{28A0092B-C50C-407E-A947-70E740481C1C}">
+                          <a14:useLocalDpi xmlns:a14="http://schemas.microsoft.com/office/drawing/2010/main" val="0"/>
+                        </a:ext>
+                      </a:extLst>
+                    </a:blip>
+                    <a:srcRect/>
+                    <a:stretch>
+                      <a:fillRect/>
+                    </a:stretch>
+                  </pic:blipFill>
+                  <pic:spPr bwMode="auto">
+                    <a:xfrm>
+                      <a:off x="0" y="0"/>
+                      <a:ext cx="3984759" cy="2588120"/>
+                    </a:xfrm>
+                    <a:prstGeom prst="rect">
+                      <a:avLst/>
+                    </a:prstGeom>
+                    <a:noFill/>
+                    <a:ln>
+                      <a:noFill/>
+                    </a:ln>
+                  </pic:spPr>
+                </pic:pic>
+              </a:graphicData>
+            </a:graphic>
+          </wp:inline>
+        </w:drawing>
       </w:r>
     </w:p>
     <w:p>
@@ -739,14 +777,8 @@
           <w:b/>
           <w:bCs/>
         </w:rPr>
-        <w:t>If you had been given 25 data points instead o</w:t>
-      </w:r>
-      <w:r>
-        <w:rPr>
-          <w:b/>
-          <w:bCs/>
-        </w:rPr>
-        <w:t xml:space="preserve">f 10, would you have expected the standard error of the mean to be greater than, less than, or about the same as this sample? </w:t>
+        <w:lastRenderedPageBreak/>
+        <w:t xml:space="preserve">If you had been given 25 data points instead of 10, would you have expected the standard error of the mean to be greater than, less than, or about the same as this sample? </w:t>
       </w:r>
     </w:p>
     <w:p>

</xml_diff>

<commit_message>
Added corrections to problem 2
</commit_message>
<xml_diff>
--- a/Lab Assignment #2.pdf.docx
+++ b/Lab Assignment #2.pdf.docx
@@ -416,15 +416,7 @@
         <w:t>The wild type zebrafish has a larger interquartile range (of</w:t>
       </w:r>
       <w:r>
-        <w:t xml:space="preserve"> 78.5, compared to the </w:t>
-      </w:r>
-      <w:proofErr w:type="gramStart"/>
-      <w:r>
-        <w:t>mutant’s</w:t>
-      </w:r>
-      <w:proofErr w:type="gramEnd"/>
-      <w:r>
-        <w:t xml:space="preserve"> of 61.25).</w:t>
+        <w:t xml:space="preserve"> 78.5, compared to the mutant’s 61.25).</w:t>
       </w:r>
     </w:p>
     <w:p>
@@ -694,6 +686,63 @@
           <w:bCs/>
         </w:rPr>
         <w:t xml:space="preserve">Redraw the figure using the most appropriate method discussed in this chapter. What type of graph did you use? Give an approximate 95% confidence interval of the mean. Provide lower and upper limits. </w:t>
+      </w:r>
+    </w:p>
+    <w:p>
+      <w:pPr>
+        <w:ind w:left="715" w:right="0"/>
+      </w:pPr>
+      <w:r>
+        <w:t>Since the data is number of</w:t>
+      </w:r>
+      <w:r>
+        <w:t xml:space="preserve"> carrion</w:t>
+      </w:r>
+      <w:r>
+        <w:t xml:space="preserve"> beetles visiting </w:t>
+      </w:r>
+      <w:proofErr w:type="spellStart"/>
+      <w:r>
+        <w:t>Phaeochrous</w:t>
+      </w:r>
+      <w:proofErr w:type="spellEnd"/>
+      <w:r>
+        <w:t xml:space="preserve"> </w:t>
+      </w:r>
+      <w:proofErr w:type="spellStart"/>
+      <w:r>
+        <w:t>amplus</w:t>
+      </w:r>
+      <w:proofErr w:type="spellEnd"/>
+      <w:r>
+        <w:t xml:space="preserve"> per nigh</w:t>
+      </w:r>
+      <w:r>
+        <w:t xml:space="preserve">t, I used a line graph. </w:t>
+      </w:r>
+      <w:r>
+        <w:t xml:space="preserve">The approximate 95% </w:t>
+      </w:r>
+      <w:r>
+        <w:t xml:space="preserve">confidence </w:t>
+      </w:r>
+      <w:r>
+        <w:t xml:space="preserve">interval is </w:t>
+      </w:r>
+      <w:r>
+        <w:t>calculated by the mean +/-</w:t>
+      </w:r>
+      <w:r>
+        <w:t xml:space="preserve"> (2SE). </w:t>
+      </w:r>
+      <w:r>
+        <w:t xml:space="preserve">Thus, the lower and upper bound is </w:t>
+      </w:r>
+      <w:r>
+        <w:t xml:space="preserve">39.44 and </w:t>
+      </w:r>
+      <w:r>
+        <w:t>100.76 respectively</w:t>
       </w:r>
     </w:p>
     <w:p>
@@ -777,7 +826,6 @@
           <w:b/>
           <w:bCs/>
         </w:rPr>
-        <w:lastRenderedPageBreak/>
         <w:t xml:space="preserve">If you had been given 25 data points instead of 10, would you have expected the standard error of the mean to be greater than, less than, or about the same as this sample? </w:t>
       </w:r>
     </w:p>

</xml_diff>